<commit_message>
Añadir negritas a cada punto
</commit_message>
<xml_diff>
--- a/Analisis de sistemas I - Metodologia XP.docx
+++ b/Analisis de sistemas I - Metodologia XP.docx
@@ -1,6 +1,6 @@
 
 <file path=word/document.xml><?xml version="1.0" encoding="utf-8"?>
-<w:document xmlns:wpc="http://schemas.microsoft.com/office/word/2010/wordprocessingCanvas" xmlns:cx="http://schemas.microsoft.com/office/drawing/2014/chartex" xmlns:cx1="http://schemas.microsoft.com/office/drawing/2015/9/8/chartex" xmlns:cx2="http://schemas.microsoft.com/office/drawing/2015/10/21/chartex" xmlns:cx3="http://schemas.microsoft.com/office/drawing/2016/5/9/chartex" xmlns:cx4="http://schemas.microsoft.com/office/drawing/2016/5/10/chartex" xmlns:cx5="http://schemas.microsoft.com/office/drawing/2016/5/11/chartex" xmlns:cx6="http://schemas.microsoft.com/office/drawing/2016/5/12/chartex" xmlns:cx7="http://schemas.microsoft.com/office/drawing/2016/5/13/chartex" xmlns:cx8="http://schemas.microsoft.com/office/drawing/2016/5/14/chartex" xmlns:mc="http://schemas.openxmlformats.org/markup-compatibility/2006" xmlns:aink="http://schemas.microsoft.com/office/drawing/2016/ink" xmlns:am3d="http://schemas.microsoft.com/office/drawing/2017/model3d" xmlns:o="urn:schemas-microsoft-com:office:office" xmlns:oel="http://schemas.microsoft.com/office/2019/extlst" xmlns:r="http://schemas.openxmlformats.org/officeDocument/2006/relationships" xmlns:m="http://schemas.openxmlformats.org/officeDocument/2006/math" xmlns:v="urn:schemas-microsoft-com:vml" xmlns:wp14="http://schemas.microsoft.com/office/word/2010/wordprocessingDrawing" xmlns:wp="http://schemas.openxmlformats.org/drawingml/2006/wordprocessingDrawing" xmlns:w10="urn:schemas-microsoft-com:office:word" xmlns:w="http://schemas.openxmlformats.org/wordprocessingml/2006/main" xmlns:w14="http://schemas.microsoft.com/office/word/2010/wordml" xmlns:w15="http://schemas.microsoft.com/office/word/2012/wordml" xmlns:w16cex="http://schemas.microsoft.com/office/word/2018/wordml/cex" xmlns:w16cid="http://schemas.microsoft.com/office/word/2016/wordml/cid" xmlns:w16="http://schemas.microsoft.com/office/word/2018/wordml" xmlns:w16sdtdh="http://schemas.microsoft.com/office/word/2020/wordml/sdtdatahash" xmlns:w16se="http://schemas.microsoft.com/office/word/2015/wordml/symex" xmlns:wpg="http://schemas.microsoft.com/office/word/2010/wordprocessingGroup" xmlns:wpi="http://schemas.microsoft.com/office/word/2010/wordprocessingInk" xmlns:wne="http://schemas.microsoft.com/office/word/2006/wordml" xmlns:wps="http://schemas.microsoft.com/office/word/2010/wordprocessingShape" mc:Ignorable="w14 w15 w16se w16cid w16 w16cex w16sdtdh wp14">
+<w:document xmlns:wpc="http://schemas.microsoft.com/office/word/2010/wordprocessingCanvas" xmlns:cx="http://schemas.microsoft.com/office/drawing/2014/chartex" xmlns:cx1="http://schemas.microsoft.com/office/drawing/2015/9/8/chartex" xmlns:cx2="http://schemas.microsoft.com/office/drawing/2015/10/21/chartex" xmlns:cx3="http://schemas.microsoft.com/office/drawing/2016/5/9/chartex" xmlns:cx4="http://schemas.microsoft.com/office/drawing/2016/5/10/chartex" xmlns:cx5="http://schemas.microsoft.com/office/drawing/2016/5/11/chartex" xmlns:cx6="http://schemas.microsoft.com/office/drawing/2016/5/12/chartex" xmlns:cx7="http://schemas.microsoft.com/office/drawing/2016/5/13/chartex" xmlns:cx8="http://schemas.microsoft.com/office/drawing/2016/5/14/chartex" xmlns:mc="http://schemas.openxmlformats.org/markup-compatibility/2006" xmlns:aink="http://schemas.microsoft.com/office/drawing/2016/ink" xmlns:am3d="http://schemas.microsoft.com/office/drawing/2017/model3d" xmlns:o="urn:schemas-microsoft-com:office:office" xmlns:r="http://schemas.openxmlformats.org/officeDocument/2006/relationships" xmlns:m="http://schemas.openxmlformats.org/officeDocument/2006/math" xmlns:v="urn:schemas-microsoft-com:vml" xmlns:wp14="http://schemas.microsoft.com/office/word/2010/wordprocessingDrawing" xmlns:wp="http://schemas.openxmlformats.org/drawingml/2006/wordprocessingDrawing" xmlns:w10="urn:schemas-microsoft-com:office:word" xmlns:w="http://schemas.openxmlformats.org/wordprocessingml/2006/main" xmlns:w14="http://schemas.microsoft.com/office/word/2010/wordml" xmlns:w15="http://schemas.microsoft.com/office/word/2012/wordml" xmlns:w16cex="http://schemas.microsoft.com/office/word/2018/wordml/cex" xmlns:w16cid="http://schemas.microsoft.com/office/word/2016/wordml/cid" xmlns:w16="http://schemas.microsoft.com/office/word/2018/wordml" xmlns:w16sdtdh="http://schemas.microsoft.com/office/word/2020/wordml/sdtdatahash" xmlns:w16se="http://schemas.microsoft.com/office/word/2015/wordml/symex" xmlns:wpg="http://schemas.microsoft.com/office/word/2010/wordprocessingGroup" xmlns:wpi="http://schemas.microsoft.com/office/word/2010/wordprocessingInk" xmlns:wne="http://schemas.microsoft.com/office/word/2006/wordml" xmlns:wps="http://schemas.microsoft.com/office/word/2010/wordprocessingShape" mc:Ignorable="w14 w15 w16se w16cid w16 w16cex w16sdtdh wp14">
   <w:body>
     <w:p>
       <w:pPr>
@@ -1528,24 +1528,26 @@
           <w:lang w:val="es-BO"/>
         </w:rPr>
       </w:pPr>
+      <w:proofErr w:type="spellStart"/>
       <w:r>
         <w:rPr>
           <w:rStyle w:val="Ttulo1Car"/>
           <w:rFonts w:cs="Times New Roman"/>
           <w:szCs w:val="24"/>
-        </w:rPr>
-        <w:t xml:space="preserve">Manifesto </w:t>
-      </w:r>
-      <w:proofErr w:type="spellStart"/>
+          <w:lang w:val="es-BO"/>
+        </w:rPr>
+        <w:t>Manifesto</w:t>
+      </w:r>
+      <w:proofErr w:type="spellEnd"/>
       <w:r>
         <w:rPr>
           <w:rStyle w:val="Ttulo1Car"/>
           <w:rFonts w:cs="Times New Roman"/>
           <w:szCs w:val="24"/>
-        </w:rPr>
-        <w:t>ágil</w:t>
-      </w:r>
-      <w:proofErr w:type="spellEnd"/>
+          <w:lang w:val="es-BO"/>
+        </w:rPr>
+        <w:t xml:space="preserve"> ágil</w:t>
+      </w:r>
       <w:r>
         <w:rPr>
           <w:rFonts w:ascii="Times New Roman" w:hAnsi="Times New Roman" w:cs="Times New Roman"/>
@@ -1617,68 +1619,102 @@
       <w:r>
         <w:rPr>
           <w:rFonts w:ascii="Times New Roman" w:hAnsi="Times New Roman" w:cs="Times New Roman"/>
-          <w:sz w:val="24"/>
-          <w:szCs w:val="24"/>
-          <w:lang w:val="es-BO"/>
-        </w:rPr>
-        <w:t>1. Al individuo y sus interacciones más que al proceso y las herramientas.</w:t>
-      </w:r>
-    </w:p>
-    <w:p>
-      <w:pPr>
-        <w:rPr>
-          <w:rFonts w:ascii="Times New Roman" w:hAnsi="Times New Roman" w:cs="Times New Roman"/>
-          <w:sz w:val="24"/>
-          <w:szCs w:val="24"/>
-          <w:lang w:val="es-BO"/>
-        </w:rPr>
-      </w:pPr>
-      <w:r>
-        <w:rPr>
-          <w:rFonts w:ascii="Times New Roman" w:hAnsi="Times New Roman" w:cs="Times New Roman"/>
-          <w:sz w:val="24"/>
-          <w:szCs w:val="24"/>
-          <w:lang w:val="es-BO"/>
-        </w:rPr>
-        <w:t>2. Desarrollar software que funciona más que obtener una documentación exhaustiva.</w:t>
-      </w:r>
-    </w:p>
-    <w:p>
-      <w:pPr>
-        <w:rPr>
-          <w:rFonts w:ascii="Times New Roman" w:hAnsi="Times New Roman" w:cs="Times New Roman"/>
-          <w:sz w:val="24"/>
-          <w:szCs w:val="24"/>
-          <w:lang w:val="es-BO"/>
-        </w:rPr>
-      </w:pPr>
-      <w:r>
-        <w:rPr>
-          <w:rFonts w:ascii="Times New Roman" w:hAnsi="Times New Roman" w:cs="Times New Roman"/>
-          <w:sz w:val="24"/>
-          <w:szCs w:val="24"/>
-          <w:lang w:val="es-BO"/>
-        </w:rPr>
-        <w:t>3. La colaboración con el cliente más que la negociación de un contrato.</w:t>
-      </w:r>
-    </w:p>
-    <w:p>
-      <w:pPr>
-        <w:rPr>
-          <w:rFonts w:ascii="Times New Roman" w:hAnsi="Times New Roman" w:cs="Times New Roman"/>
-          <w:sz w:val="24"/>
-          <w:szCs w:val="24"/>
-          <w:lang w:val="es-BO"/>
-        </w:rPr>
-      </w:pPr>
-      <w:r>
-        <w:rPr>
-          <w:rFonts w:ascii="Times New Roman" w:hAnsi="Times New Roman" w:cs="Times New Roman"/>
-          <w:sz w:val="24"/>
-          <w:szCs w:val="24"/>
-          <w:lang w:val="es-BO"/>
-        </w:rPr>
-        <w:t>4. Responder a los cambios más que seguir una planificación.</w:t>
+          <w:b/>
+          <w:bCs/>
+          <w:sz w:val="24"/>
+          <w:szCs w:val="24"/>
+          <w:lang w:val="es-BO"/>
+        </w:rPr>
+        <w:t>1.</w:t>
+      </w:r>
+      <w:r>
+        <w:rPr>
+          <w:rFonts w:ascii="Times New Roman" w:hAnsi="Times New Roman" w:cs="Times New Roman"/>
+          <w:sz w:val="24"/>
+          <w:szCs w:val="24"/>
+          <w:lang w:val="es-BO"/>
+        </w:rPr>
+        <w:t xml:space="preserve"> Al individuo y sus interacciones más que al proceso y las herramientas.</w:t>
+      </w:r>
+    </w:p>
+    <w:p>
+      <w:pPr>
+        <w:rPr>
+          <w:rFonts w:ascii="Times New Roman" w:hAnsi="Times New Roman" w:cs="Times New Roman"/>
+          <w:sz w:val="24"/>
+          <w:szCs w:val="24"/>
+          <w:lang w:val="es-BO"/>
+        </w:rPr>
+      </w:pPr>
+      <w:r>
+        <w:rPr>
+          <w:rFonts w:ascii="Times New Roman" w:hAnsi="Times New Roman" w:cs="Times New Roman"/>
+          <w:b/>
+          <w:bCs/>
+          <w:sz w:val="24"/>
+          <w:szCs w:val="24"/>
+          <w:lang w:val="es-BO"/>
+        </w:rPr>
+        <w:t>2.</w:t>
+      </w:r>
+      <w:r>
+        <w:rPr>
+          <w:rFonts w:ascii="Times New Roman" w:hAnsi="Times New Roman" w:cs="Times New Roman"/>
+          <w:sz w:val="24"/>
+          <w:szCs w:val="24"/>
+          <w:lang w:val="es-BO"/>
+        </w:rPr>
+        <w:t xml:space="preserve"> Desarrollar software que funciona más que obtener una documentación exhaustiva.</w:t>
+      </w:r>
+    </w:p>
+    <w:p>
+      <w:pPr>
+        <w:rPr>
+          <w:rFonts w:ascii="Times New Roman" w:hAnsi="Times New Roman" w:cs="Times New Roman"/>
+          <w:sz w:val="24"/>
+          <w:szCs w:val="24"/>
+          <w:lang w:val="es-BO"/>
+        </w:rPr>
+      </w:pPr>
+      <w:r>
+        <w:rPr>
+          <w:rFonts w:ascii="Times New Roman" w:hAnsi="Times New Roman" w:cs="Times New Roman"/>
+          <w:b/>
+          <w:bCs/>
+          <w:sz w:val="24"/>
+          <w:szCs w:val="24"/>
+          <w:lang w:val="es-BO"/>
+        </w:rPr>
+        <w:t xml:space="preserve">3. </w:t>
+      </w:r>
+      <w:r>
+        <w:rPr>
+          <w:rFonts w:ascii="Times New Roman" w:hAnsi="Times New Roman" w:cs="Times New Roman"/>
+          <w:sz w:val="24"/>
+          <w:szCs w:val="24"/>
+          <w:lang w:val="es-BO"/>
+        </w:rPr>
+        <w:t>La colaboración con el cliente más que la negociación de un contrato.</w:t>
+      </w:r>
+    </w:p>
+    <w:p>
+      <w:pPr>
+        <w:ind w:firstLine="708"/>
+        <w:rPr>
+          <w:rFonts w:ascii="Times New Roman" w:hAnsi="Times New Roman" w:cs="Times New Roman"/>
+          <w:sz w:val="24"/>
+          <w:szCs w:val="24"/>
+          <w:lang w:val="es-BO"/>
+        </w:rPr>
+      </w:pPr>
+      <w:r>
+        <w:rPr>
+          <w:rFonts w:ascii="Times New Roman" w:hAnsi="Times New Roman" w:cs="Times New Roman"/>
+          <w:sz w:val="24"/>
+          <w:szCs w:val="24"/>
+          <w:lang w:val="es-BO"/>
+        </w:rPr>
+        <w:t xml:space="preserve"> Responder a los cambios más que seguir una planificación.</w:t>
       </w:r>
     </w:p>
     <w:p>
@@ -1782,29 +1818,7 @@
           <w:szCs w:val="24"/>
           <w:lang w:val="es-BO"/>
         </w:rPr>
-        <w:t xml:space="preserve">enfoque no se había aplicado lo suficiente, siempre se había dejado </w:t>
-      </w:r>
-      <w:proofErr w:type="gramStart"/>
-      <w:r>
-        <w:rPr>
-          <w:rFonts w:ascii="Times New Roman" w:hAnsi="Times New Roman" w:cs="Times New Roman"/>
-          <w:color w:val="4472C4" w:themeColor="accent1"/>
-          <w:sz w:val="24"/>
-          <w:szCs w:val="24"/>
-          <w:lang w:val="es-BO"/>
-        </w:rPr>
-        <w:t>implícito</w:t>
-      </w:r>
-      <w:proofErr w:type="gramEnd"/>
-      <w:r>
-        <w:rPr>
-          <w:rFonts w:ascii="Times New Roman" w:hAnsi="Times New Roman" w:cs="Times New Roman"/>
-          <w:color w:val="4472C4" w:themeColor="accent1"/>
-          <w:sz w:val="24"/>
-          <w:szCs w:val="24"/>
-          <w:lang w:val="es-BO"/>
-        </w:rPr>
-        <w:t xml:space="preserve"> pero sin hacer</w:t>
+        <w:t>enfoque no se había aplicado lo suficiente, siempre se había dejado implícito pero sin hacer</w:t>
       </w:r>
       <w:r>
         <w:rPr>
@@ -2581,16 +2595,7 @@
           <w:szCs w:val="24"/>
           <w:lang w:val="es-BO"/>
         </w:rPr>
-        <w:t>Las p</w:t>
-      </w:r>
-      <w:r>
-        <w:rPr>
-          <w:rFonts w:ascii="Times New Roman" w:hAnsi="Times New Roman" w:cs="Times New Roman"/>
-          <w:sz w:val="24"/>
-          <w:szCs w:val="24"/>
-          <w:lang w:val="es-BO"/>
-        </w:rPr>
-        <w:t>rácticas de la Programación Extrema son las reglas y métodos que la diferencian de otros métodos. Cuando combinas estas reglas de la programación extrema, los riesgos de desarrollo se mitigan, dando como resultado un retorno de alta calidad.</w:t>
+        <w:t>Las prácticas de la Programación Extrema son las reglas y métodos que la diferencian de otros métodos. Cuando combinas estas reglas de la programación extrema, los riesgos de desarrollo se mitigan, dando como resultado un retorno de alta calidad.</w:t>
       </w:r>
     </w:p>
     <w:p>
@@ -3205,16 +3210,7 @@
           <w:szCs w:val="24"/>
           <w:lang w:val="es-BO"/>
         </w:rPr>
-        <w:t xml:space="preserve">Fuente: </w:t>
-      </w:r>
-      <w:r>
-        <w:rPr>
-          <w:rFonts w:ascii="Times New Roman" w:hAnsi="Times New Roman" w:cs="Times New Roman"/>
-          <w:sz w:val="24"/>
-          <w:szCs w:val="24"/>
-          <w:lang w:val="es-BO"/>
-        </w:rPr>
-        <w:t>https://chisellabs.com/glossary/what-is-extreme-programming/</w:t>
+        <w:t>Fuente: https://chisellabs.com/glossary/what-is-extreme-programming/</w:t>
       </w:r>
     </w:p>
     <w:p>
@@ -3247,8 +3243,18 @@
           <w:szCs w:val="24"/>
           <w:lang w:val="es-BO"/>
         </w:rPr>
-        <w:t>V</w:t>
-      </w:r>
+        <w:t>Valores de la metodología XP</w:t>
+      </w:r>
+    </w:p>
+    <w:p>
+      <w:pPr>
+        <w:rPr>
+          <w:rFonts w:ascii="Times New Roman" w:hAnsi="Times New Roman" w:cs="Times New Roman"/>
+          <w:sz w:val="24"/>
+          <w:szCs w:val="24"/>
+          <w:lang w:val="es-BO"/>
+        </w:rPr>
+      </w:pPr>
       <w:r>
         <w:rPr>
           <w:rFonts w:ascii="Times New Roman" w:hAnsi="Times New Roman" w:cs="Times New Roman"/>
@@ -3258,7 +3264,36 @@
           <w:szCs w:val="24"/>
           <w:lang w:val="es-BO"/>
         </w:rPr>
-        <w:t>alores de la metodología XP</w:t>
+        <w:t>Comunicación:</w:t>
+      </w:r>
+      <w:r>
+        <w:rPr>
+          <w:rFonts w:ascii="Times New Roman" w:hAnsi="Times New Roman" w:cs="Times New Roman"/>
+          <w:sz w:val="24"/>
+          <w:szCs w:val="24"/>
+          <w:lang w:val="es-BO"/>
+        </w:rPr>
+        <w:t xml:space="preserve"> para que los desarrolladores puedan entender con precisión lo que el cliente necesita y para que el propio cliente sea consciente de las posibilidades, la estructura y los objetivos del sistema, el Extreme </w:t>
+      </w:r>
+      <w:proofErr w:type="spellStart"/>
+      <w:r>
+        <w:rPr>
+          <w:rFonts w:ascii="Times New Roman" w:hAnsi="Times New Roman" w:cs="Times New Roman"/>
+          <w:sz w:val="24"/>
+          <w:szCs w:val="24"/>
+          <w:lang w:val="es-BO"/>
+        </w:rPr>
+        <w:t>Programming</w:t>
+      </w:r>
+      <w:proofErr w:type="spellEnd"/>
+      <w:r>
+        <w:rPr>
+          <w:rFonts w:ascii="Times New Roman" w:hAnsi="Times New Roman" w:cs="Times New Roman"/>
+          <w:sz w:val="24"/>
+          <w:szCs w:val="24"/>
+          <w:lang w:val="es-BO"/>
+        </w:rPr>
+        <w:t xml:space="preserve"> propone conversaciones cara a cara y directas entre las partes.</w:t>
       </w:r>
     </w:p>
     <w:p>
@@ -3279,47 +3314,28 @@
           <w:szCs w:val="24"/>
           <w:lang w:val="es-BO"/>
         </w:rPr>
-        <w:t>Comunicación:</w:t>
-      </w:r>
-      <w:r>
-        <w:rPr>
-          <w:rFonts w:ascii="Times New Roman" w:hAnsi="Times New Roman" w:cs="Times New Roman"/>
-          <w:sz w:val="24"/>
-          <w:szCs w:val="24"/>
-          <w:lang w:val="es-BO"/>
-        </w:rPr>
-        <w:t xml:space="preserve"> para que los desarrolladores puedan entender con precisión lo que el cliente necesita y para que el propio cliente sea consciente de las posibilidades, la estructura y los objetivos del sistema, el Extreme </w:t>
-      </w:r>
+        <w:t>Simplicidad:</w:t>
+      </w:r>
+      <w:r>
+        <w:rPr>
+          <w:rFonts w:ascii="Times New Roman" w:hAnsi="Times New Roman" w:cs="Times New Roman"/>
+          <w:sz w:val="24"/>
+          <w:szCs w:val="24"/>
+          <w:lang w:val="es-BO"/>
+        </w:rPr>
+        <w:t xml:space="preserve"> para evitar el derroche, reducir los costes y el tiempo y mantener el diseño y las funcionalidades lo más fáciles de usar que sea posible, XP trata de priorizar lo que es absolutamente necesario para el proyecto.</w:t>
+      </w:r>
+    </w:p>
+    <w:p>
+      <w:pPr>
+        <w:rPr>
+          <w:rFonts w:ascii="Times New Roman" w:hAnsi="Times New Roman" w:cs="Times New Roman"/>
+          <w:sz w:val="24"/>
+          <w:szCs w:val="24"/>
+          <w:lang w:val="es-BO"/>
+        </w:rPr>
+      </w:pPr>
       <w:proofErr w:type="spellStart"/>
-      <w:r>
-        <w:rPr>
-          <w:rFonts w:ascii="Times New Roman" w:hAnsi="Times New Roman" w:cs="Times New Roman"/>
-          <w:sz w:val="24"/>
-          <w:szCs w:val="24"/>
-          <w:lang w:val="es-BO"/>
-        </w:rPr>
-        <w:t>Programming</w:t>
-      </w:r>
-      <w:proofErr w:type="spellEnd"/>
-      <w:r>
-        <w:rPr>
-          <w:rFonts w:ascii="Times New Roman" w:hAnsi="Times New Roman" w:cs="Times New Roman"/>
-          <w:sz w:val="24"/>
-          <w:szCs w:val="24"/>
-          <w:lang w:val="es-BO"/>
-        </w:rPr>
-        <w:t xml:space="preserve"> propone conversaciones cara a cara y directas entre las partes.</w:t>
-      </w:r>
-    </w:p>
-    <w:p>
-      <w:pPr>
-        <w:rPr>
-          <w:rFonts w:ascii="Times New Roman" w:hAnsi="Times New Roman" w:cs="Times New Roman"/>
-          <w:sz w:val="24"/>
-          <w:szCs w:val="24"/>
-          <w:lang w:val="es-BO"/>
-        </w:rPr>
-      </w:pPr>
       <w:r>
         <w:rPr>
           <w:rFonts w:ascii="Times New Roman" w:hAnsi="Times New Roman" w:cs="Times New Roman"/>
@@ -3329,28 +3345,9 @@
           <w:szCs w:val="24"/>
           <w:lang w:val="es-BO"/>
         </w:rPr>
-        <w:t>Simplicidad:</w:t>
-      </w:r>
-      <w:r>
-        <w:rPr>
-          <w:rFonts w:ascii="Times New Roman" w:hAnsi="Times New Roman" w:cs="Times New Roman"/>
-          <w:sz w:val="24"/>
-          <w:szCs w:val="24"/>
-          <w:lang w:val="es-BO"/>
-        </w:rPr>
-        <w:t xml:space="preserve"> para evitar el derroche, reducir los costes y el tiempo y mantener el diseño y las funcionalidades lo más fáciles de usar que sea posible, XP trata de priorizar lo que es absolutamente necesario para el proyecto.</w:t>
-      </w:r>
-    </w:p>
-    <w:p>
-      <w:pPr>
-        <w:rPr>
-          <w:rFonts w:ascii="Times New Roman" w:hAnsi="Times New Roman" w:cs="Times New Roman"/>
-          <w:sz w:val="24"/>
-          <w:szCs w:val="24"/>
-          <w:lang w:val="es-BO"/>
-        </w:rPr>
-      </w:pPr>
-      <w:proofErr w:type="spellStart"/>
+        <w:t>Feedback</w:t>
+      </w:r>
+      <w:proofErr w:type="spellEnd"/>
       <w:r>
         <w:rPr>
           <w:rFonts w:ascii="Times New Roman" w:hAnsi="Times New Roman" w:cs="Times New Roman"/>
@@ -3360,9 +3357,27 @@
           <w:szCs w:val="24"/>
           <w:lang w:val="es-BO"/>
         </w:rPr>
-        <w:t>Feedback</w:t>
-      </w:r>
-      <w:proofErr w:type="spellEnd"/>
+        <w:t>:</w:t>
+      </w:r>
+      <w:r>
+        <w:rPr>
+          <w:rFonts w:ascii="Times New Roman" w:hAnsi="Times New Roman" w:cs="Times New Roman"/>
+          <w:sz w:val="24"/>
+          <w:szCs w:val="24"/>
+          <w:lang w:val="es-BO"/>
+        </w:rPr>
+        <w:t xml:space="preserve"> la retroalimentación y los comentarios constantes, tempranos y de ciclo corto sobre las prácticas durante el proceso son fundamentales para garantizar ajustes rápidos y más precisos.</w:t>
+      </w:r>
+    </w:p>
+    <w:p>
+      <w:pPr>
+        <w:rPr>
+          <w:rFonts w:ascii="Times New Roman" w:hAnsi="Times New Roman" w:cs="Times New Roman"/>
+          <w:sz w:val="24"/>
+          <w:szCs w:val="24"/>
+          <w:lang w:val="es-BO"/>
+        </w:rPr>
+      </w:pPr>
       <w:r>
         <w:rPr>
           <w:rFonts w:ascii="Times New Roman" w:hAnsi="Times New Roman" w:cs="Times New Roman"/>
@@ -3372,16 +3387,76 @@
           <w:szCs w:val="24"/>
           <w:lang w:val="es-BO"/>
         </w:rPr>
-        <w:t>:</w:t>
-      </w:r>
-      <w:r>
-        <w:rPr>
-          <w:rFonts w:ascii="Times New Roman" w:hAnsi="Times New Roman" w:cs="Times New Roman"/>
-          <w:sz w:val="24"/>
-          <w:szCs w:val="24"/>
-          <w:lang w:val="es-BO"/>
-        </w:rPr>
-        <w:t xml:space="preserve"> la retroalimentación y los comentarios constantes, tempranos y de ciclo corto sobre las prácticas durante el proceso son fundamentales para garantizar ajustes rápidos y más precisos.</w:t>
+        <w:t>Coraje:</w:t>
+      </w:r>
+      <w:r>
+        <w:rPr>
+          <w:rFonts w:ascii="Times New Roman" w:hAnsi="Times New Roman" w:cs="Times New Roman"/>
+          <w:sz w:val="24"/>
+          <w:szCs w:val="24"/>
+          <w:lang w:val="es-BO"/>
+        </w:rPr>
+        <w:t xml:space="preserve"> estar abierto al cambio, afrontar el fracaso, aceptar los </w:t>
+      </w:r>
+      <w:proofErr w:type="spellStart"/>
+      <w:r>
+        <w:rPr>
+          <w:rFonts w:ascii="Times New Roman" w:hAnsi="Times New Roman" w:cs="Times New Roman"/>
+          <w:sz w:val="24"/>
+          <w:szCs w:val="24"/>
+          <w:lang w:val="es-BO"/>
+        </w:rPr>
+        <w:t>feedbacks</w:t>
+      </w:r>
+      <w:proofErr w:type="spellEnd"/>
+      <w:r>
+        <w:rPr>
+          <w:rFonts w:ascii="Times New Roman" w:hAnsi="Times New Roman" w:cs="Times New Roman"/>
+          <w:sz w:val="24"/>
+          <w:szCs w:val="24"/>
+          <w:lang w:val="es-BO"/>
+        </w:rPr>
+        <w:t xml:space="preserve">, proponer mejoras y saber decir no cuando sea necesario significa confiar en el proceso. En su libro Extreme </w:t>
+      </w:r>
+      <w:proofErr w:type="spellStart"/>
+      <w:r>
+        <w:rPr>
+          <w:rFonts w:ascii="Times New Roman" w:hAnsi="Times New Roman" w:cs="Times New Roman"/>
+          <w:sz w:val="24"/>
+          <w:szCs w:val="24"/>
+          <w:lang w:val="es-BO"/>
+        </w:rPr>
+        <w:t>Programming</w:t>
+      </w:r>
+      <w:proofErr w:type="spellEnd"/>
+      <w:r>
+        <w:rPr>
+          <w:rFonts w:ascii="Times New Roman" w:hAnsi="Times New Roman" w:cs="Times New Roman"/>
+          <w:sz w:val="24"/>
+          <w:szCs w:val="24"/>
+          <w:lang w:val="es-BO"/>
+        </w:rPr>
+        <w:t xml:space="preserve"> </w:t>
+      </w:r>
+      <w:proofErr w:type="spellStart"/>
+      <w:r>
+        <w:rPr>
+          <w:rFonts w:ascii="Times New Roman" w:hAnsi="Times New Roman" w:cs="Times New Roman"/>
+          <w:sz w:val="24"/>
+          <w:szCs w:val="24"/>
+          <w:lang w:val="es-BO"/>
+        </w:rPr>
+        <w:t>Explained</w:t>
+      </w:r>
+      <w:proofErr w:type="spellEnd"/>
+      <w:r>
+        <w:rPr>
+          <w:rFonts w:ascii="Times New Roman" w:hAnsi="Times New Roman" w:cs="Times New Roman"/>
+          <w:sz w:val="24"/>
+          <w:szCs w:val="24"/>
+          <w:lang w:val="es-BO"/>
+        </w:rPr>
+        <w:t>, el autor Kent Beck define el coraje como "una acción eficaz frente al miedo".</w:t>
       </w:r>
     </w:p>
     <w:p>
@@ -3402,96 +3477,6 @@
           <w:szCs w:val="24"/>
           <w:lang w:val="es-BO"/>
         </w:rPr>
-        <w:t>Coraje:</w:t>
-      </w:r>
-      <w:r>
-        <w:rPr>
-          <w:rFonts w:ascii="Times New Roman" w:hAnsi="Times New Roman" w:cs="Times New Roman"/>
-          <w:sz w:val="24"/>
-          <w:szCs w:val="24"/>
-          <w:lang w:val="es-BO"/>
-        </w:rPr>
-        <w:t xml:space="preserve"> estar abierto al cambio, afrontar el fracaso, aceptar los </w:t>
-      </w:r>
-      <w:proofErr w:type="spellStart"/>
-      <w:r>
-        <w:rPr>
-          <w:rFonts w:ascii="Times New Roman" w:hAnsi="Times New Roman" w:cs="Times New Roman"/>
-          <w:sz w:val="24"/>
-          <w:szCs w:val="24"/>
-          <w:lang w:val="es-BO"/>
-        </w:rPr>
-        <w:t>feedbacks</w:t>
-      </w:r>
-      <w:proofErr w:type="spellEnd"/>
-      <w:r>
-        <w:rPr>
-          <w:rFonts w:ascii="Times New Roman" w:hAnsi="Times New Roman" w:cs="Times New Roman"/>
-          <w:sz w:val="24"/>
-          <w:szCs w:val="24"/>
-          <w:lang w:val="es-BO"/>
-        </w:rPr>
-        <w:t xml:space="preserve">, proponer mejoras y saber decir no cuando sea necesario significa confiar en el proceso. En su libro Extreme </w:t>
-      </w:r>
-      <w:proofErr w:type="spellStart"/>
-      <w:r>
-        <w:rPr>
-          <w:rFonts w:ascii="Times New Roman" w:hAnsi="Times New Roman" w:cs="Times New Roman"/>
-          <w:sz w:val="24"/>
-          <w:szCs w:val="24"/>
-          <w:lang w:val="es-BO"/>
-        </w:rPr>
-        <w:t>Programming</w:t>
-      </w:r>
-      <w:proofErr w:type="spellEnd"/>
-      <w:r>
-        <w:rPr>
-          <w:rFonts w:ascii="Times New Roman" w:hAnsi="Times New Roman" w:cs="Times New Roman"/>
-          <w:sz w:val="24"/>
-          <w:szCs w:val="24"/>
-          <w:lang w:val="es-BO"/>
-        </w:rPr>
-        <w:t xml:space="preserve"> </w:t>
-      </w:r>
-      <w:proofErr w:type="spellStart"/>
-      <w:r>
-        <w:rPr>
-          <w:rFonts w:ascii="Times New Roman" w:hAnsi="Times New Roman" w:cs="Times New Roman"/>
-          <w:sz w:val="24"/>
-          <w:szCs w:val="24"/>
-          <w:lang w:val="es-BO"/>
-        </w:rPr>
-        <w:t>Explained</w:t>
-      </w:r>
-      <w:proofErr w:type="spellEnd"/>
-      <w:r>
-        <w:rPr>
-          <w:rFonts w:ascii="Times New Roman" w:hAnsi="Times New Roman" w:cs="Times New Roman"/>
-          <w:sz w:val="24"/>
-          <w:szCs w:val="24"/>
-          <w:lang w:val="es-BO"/>
-        </w:rPr>
-        <w:t>, el autor Kent Beck define el coraje como "una acción eficaz frente al miedo".</w:t>
-      </w:r>
-    </w:p>
-    <w:p>
-      <w:pPr>
-        <w:rPr>
-          <w:rFonts w:ascii="Times New Roman" w:hAnsi="Times New Roman" w:cs="Times New Roman"/>
-          <w:sz w:val="24"/>
-          <w:szCs w:val="24"/>
-          <w:lang w:val="es-BO"/>
-        </w:rPr>
-      </w:pPr>
-      <w:r>
-        <w:rPr>
-          <w:rFonts w:ascii="Times New Roman" w:hAnsi="Times New Roman" w:cs="Times New Roman"/>
-          <w:b/>
-          <w:bCs/>
-          <w:sz w:val="24"/>
-          <w:szCs w:val="24"/>
-          <w:lang w:val="es-BO"/>
-        </w:rPr>
         <w:lastRenderedPageBreak/>
         <w:t>Respeto:</w:t>
       </w:r>
@@ -3531,16 +3516,7 @@
           <w:szCs w:val="24"/>
           <w:lang w:val="es-BO"/>
         </w:rPr>
-        <w:t xml:space="preserve">Fuente: </w:t>
-      </w:r>
-      <w:r>
-        <w:rPr>
-          <w:rFonts w:ascii="Times New Roman" w:hAnsi="Times New Roman" w:cs="Times New Roman"/>
-          <w:sz w:val="24"/>
-          <w:szCs w:val="24"/>
-          <w:lang w:val="es-BO"/>
-        </w:rPr>
-        <w:t>https://www.sydle.com/es/blog/extreme-programming-602ee205da4d096809438c9c</w:t>
+        <w:t>Fuente: https://www.sydle.com/es/blog/extreme-programming-602ee205da4d096809438c9c</w:t>
       </w:r>
     </w:p>
     <w:p>
@@ -4737,11 +4713,22 @@
       <w:r>
         <w:rPr>
           <w:rFonts w:ascii="Times New Roman" w:hAnsi="Times New Roman" w:cs="Times New Roman"/>
-          <w:sz w:val="24"/>
-          <w:szCs w:val="24"/>
-          <w:lang w:val="es-BO"/>
-        </w:rPr>
-        <w:t>2. La fase de planificación: el resultado ha de ser una planificación, de manera flexible, del</w:t>
+          <w:b/>
+          <w:bCs/>
+          <w:sz w:val="24"/>
+          <w:szCs w:val="24"/>
+          <w:lang w:val="es-BO"/>
+        </w:rPr>
+        <w:t>2. La fase de planificación:</w:t>
+      </w:r>
+      <w:r>
+        <w:rPr>
+          <w:rFonts w:ascii="Times New Roman" w:hAnsi="Times New Roman" w:cs="Times New Roman"/>
+          <w:sz w:val="24"/>
+          <w:szCs w:val="24"/>
+          <w:lang w:val="es-BO"/>
+        </w:rPr>
+        <w:t xml:space="preserve"> el resultado ha de ser una planificación, de manera flexible, del</w:t>
       </w:r>
       <w:r>
         <w:rPr>
@@ -5051,11 +5038,22 @@
       <w:r>
         <w:rPr>
           <w:rFonts w:ascii="Times New Roman" w:hAnsi="Times New Roman" w:cs="Times New Roman"/>
-          <w:sz w:val="24"/>
-          <w:szCs w:val="24"/>
-          <w:lang w:val="es-BO"/>
-        </w:rPr>
-        <w:t>3. La fase de iteraciones: como hemos dividido el proyecto en iteraciones, esta fase se repetirá</w:t>
+          <w:b/>
+          <w:bCs/>
+          <w:sz w:val="24"/>
+          <w:szCs w:val="24"/>
+          <w:lang w:val="es-BO"/>
+        </w:rPr>
+        <w:t>3. La fase de iteraciones:</w:t>
+      </w:r>
+      <w:r>
+        <w:rPr>
+          <w:rFonts w:ascii="Times New Roman" w:hAnsi="Times New Roman" w:cs="Times New Roman"/>
+          <w:sz w:val="24"/>
+          <w:szCs w:val="24"/>
+          <w:lang w:val="es-BO"/>
+        </w:rPr>
+        <w:t xml:space="preserve"> como hemos dividido el proyecto en iteraciones, esta fase se repetirá</w:t>
       </w:r>
       <w:r>
         <w:rPr>
@@ -5576,11 +5574,22 @@
       <w:r>
         <w:rPr>
           <w:rFonts w:ascii="Times New Roman" w:hAnsi="Times New Roman" w:cs="Times New Roman"/>
-          <w:sz w:val="24"/>
-          <w:szCs w:val="24"/>
-          <w:lang w:val="es-BO"/>
-        </w:rPr>
-        <w:t>4. La fase de producción: llegamos a esta fase al alcanzar la primera versión que el usuario final</w:t>
+          <w:b/>
+          <w:bCs/>
+          <w:sz w:val="24"/>
+          <w:szCs w:val="24"/>
+          <w:lang w:val="es-BO"/>
+        </w:rPr>
+        <w:t>4. La fase de producción:</w:t>
+      </w:r>
+      <w:r>
+        <w:rPr>
+          <w:rFonts w:ascii="Times New Roman" w:hAnsi="Times New Roman" w:cs="Times New Roman"/>
+          <w:sz w:val="24"/>
+          <w:szCs w:val="24"/>
+          <w:lang w:val="es-BO"/>
+        </w:rPr>
+        <w:t xml:space="preserve"> llegamos a esta fase al alcanzar la primera versión que el usuario final</w:t>
       </w:r>
       <w:r>
         <w:rPr>
@@ -5892,11 +5901,22 @@
       <w:r>
         <w:rPr>
           <w:rFonts w:ascii="Times New Roman" w:hAnsi="Times New Roman" w:cs="Times New Roman"/>
-          <w:sz w:val="24"/>
-          <w:szCs w:val="24"/>
-          <w:lang w:val="es-BO"/>
-        </w:rPr>
-        <w:t>5. La fase de mantenimiento: una vez el alcance del proyecto se ha conseguido, y tenemos todas</w:t>
+          <w:b/>
+          <w:bCs/>
+          <w:sz w:val="24"/>
+          <w:szCs w:val="24"/>
+          <w:lang w:val="es-BO"/>
+        </w:rPr>
+        <w:t>5. La fase de mantenimiento:</w:t>
+      </w:r>
+      <w:r>
+        <w:rPr>
+          <w:rFonts w:ascii="Times New Roman" w:hAnsi="Times New Roman" w:cs="Times New Roman"/>
+          <w:sz w:val="24"/>
+          <w:szCs w:val="24"/>
+          <w:lang w:val="es-BO"/>
+        </w:rPr>
+        <w:t xml:space="preserve"> una vez el alcance del proyecto se ha conseguido, y tenemos todas</w:t>
       </w:r>
       <w:r>
         <w:rPr>
@@ -6021,11 +6041,22 @@
       <w:r>
         <w:rPr>
           <w:rFonts w:ascii="Times New Roman" w:hAnsi="Times New Roman" w:cs="Times New Roman"/>
-          <w:sz w:val="24"/>
-          <w:szCs w:val="24"/>
-          <w:lang w:val="es-BO"/>
-        </w:rPr>
-        <w:t>6. La fase de muerte del proyecto: Cuando no existen más historias de usuario para introducir</w:t>
+          <w:b/>
+          <w:bCs/>
+          <w:sz w:val="24"/>
+          <w:szCs w:val="24"/>
+          <w:lang w:val="es-BO"/>
+        </w:rPr>
+        <w:t>6. La fase de muerte del proyecto:</w:t>
+      </w:r>
+      <w:r>
+        <w:rPr>
+          <w:rFonts w:ascii="Times New Roman" w:hAnsi="Times New Roman" w:cs="Times New Roman"/>
+          <w:sz w:val="24"/>
+          <w:szCs w:val="24"/>
+          <w:lang w:val="es-BO"/>
+        </w:rPr>
+        <w:t xml:space="preserve"> Cuando no existen más historias de usuario para introducir</w:t>
       </w:r>
       <w:r>
         <w:rPr>
@@ -6269,11 +6300,22 @@
       <w:r>
         <w:rPr>
           <w:rFonts w:ascii="Times New Roman" w:hAnsi="Times New Roman" w:cs="Times New Roman"/>
-          <w:sz w:val="24"/>
-          <w:szCs w:val="24"/>
-          <w:lang w:val="es-BO"/>
-        </w:rPr>
-        <w:t xml:space="preserve">1. Metodología de programación: diseño sencillo, </w:t>
+          <w:b/>
+          <w:bCs/>
+          <w:sz w:val="24"/>
+          <w:szCs w:val="24"/>
+          <w:lang w:val="es-BO"/>
+        </w:rPr>
+        <w:t>1. Metodología de programación:</w:t>
+      </w:r>
+      <w:r>
+        <w:rPr>
+          <w:rFonts w:ascii="Times New Roman" w:hAnsi="Times New Roman" w:cs="Times New Roman"/>
+          <w:sz w:val="24"/>
+          <w:szCs w:val="24"/>
+          <w:lang w:val="es-BO"/>
+        </w:rPr>
+        <w:t xml:space="preserve"> diseño sencillo, </w:t>
       </w:r>
       <w:proofErr w:type="spellStart"/>
       <w:r>
@@ -6326,11 +6368,22 @@
       <w:r>
         <w:rPr>
           <w:rFonts w:ascii="Times New Roman" w:hAnsi="Times New Roman" w:cs="Times New Roman"/>
-          <w:sz w:val="24"/>
-          <w:szCs w:val="24"/>
-          <w:lang w:val="es-BO"/>
-        </w:rPr>
-        <w:t>2. Metodología de equipo: propiedad colectiva del código, programación en parejas, integración</w:t>
+          <w:b/>
+          <w:bCs/>
+          <w:sz w:val="24"/>
+          <w:szCs w:val="24"/>
+          <w:lang w:val="es-BO"/>
+        </w:rPr>
+        <w:t>2. Metodología de equipo:</w:t>
+      </w:r>
+      <w:r>
+        <w:rPr>
+          <w:rFonts w:ascii="Times New Roman" w:hAnsi="Times New Roman" w:cs="Times New Roman"/>
+          <w:sz w:val="24"/>
+          <w:szCs w:val="24"/>
+          <w:lang w:val="es-BO"/>
+        </w:rPr>
+        <w:t xml:space="preserve"> propiedad colectiva del código, programación en parejas, integración</w:t>
       </w:r>
       <w:r>
         <w:rPr>
@@ -6363,11 +6416,22 @@
       <w:r>
         <w:rPr>
           <w:rFonts w:ascii="Times New Roman" w:hAnsi="Times New Roman" w:cs="Times New Roman"/>
-          <w:sz w:val="24"/>
-          <w:szCs w:val="24"/>
-          <w:lang w:val="es-BO"/>
-        </w:rPr>
-        <w:t>3. Metodología de procesos: cliente in situ, entregas frecuentes y planificación.</w:t>
+          <w:b/>
+          <w:bCs/>
+          <w:sz w:val="24"/>
+          <w:szCs w:val="24"/>
+          <w:lang w:val="es-BO"/>
+        </w:rPr>
+        <w:t>3. Metodología de procesos:</w:t>
+      </w:r>
+      <w:r>
+        <w:rPr>
+          <w:rFonts w:ascii="Times New Roman" w:hAnsi="Times New Roman" w:cs="Times New Roman"/>
+          <w:sz w:val="24"/>
+          <w:szCs w:val="24"/>
+          <w:lang w:val="es-BO"/>
+        </w:rPr>
+        <w:t xml:space="preserve"> cliente in situ, entregas frecuentes y planificación.</w:t>
       </w:r>
       <w:r>
         <w:rPr>
@@ -6664,11 +6728,22 @@
       <w:r>
         <w:rPr>
           <w:rFonts w:ascii="Times New Roman" w:hAnsi="Times New Roman" w:cs="Times New Roman"/>
-          <w:sz w:val="24"/>
-          <w:szCs w:val="24"/>
-          <w:lang w:val="es-BO"/>
-        </w:rPr>
-        <w:t>Diagrama de Clases: Puede ser utilizado para representar la estructura de las clases en el sistema y las relaciones entre ellas.</w:t>
+          <w:b/>
+          <w:bCs/>
+          <w:sz w:val="24"/>
+          <w:szCs w:val="24"/>
+          <w:lang w:val="es-BO"/>
+        </w:rPr>
+        <w:t>Diagrama de Clases:</w:t>
+      </w:r>
+      <w:r>
+        <w:rPr>
+          <w:rFonts w:ascii="Times New Roman" w:hAnsi="Times New Roman" w:cs="Times New Roman"/>
+          <w:sz w:val="24"/>
+          <w:szCs w:val="24"/>
+          <w:lang w:val="es-BO"/>
+        </w:rPr>
+        <w:t xml:space="preserve"> Puede ser utilizado para representar la estructura de las clases en el sistema y las relaciones entre ellas.</w:t>
       </w:r>
     </w:p>
     <w:p>
@@ -6760,11 +6835,22 @@
       <w:r>
         <w:rPr>
           <w:rFonts w:ascii="Times New Roman" w:hAnsi="Times New Roman" w:cs="Times New Roman"/>
-          <w:sz w:val="24"/>
-          <w:szCs w:val="24"/>
-          <w:lang w:val="es-BO"/>
-        </w:rPr>
-        <w:t>Diagrama de Secuencia: Puede ayudar a visualizar y comprender la interacción entre los objetos y las clases a lo largo del tiempo, lo que es útil para modelar el flujo de trabajo en XP.</w:t>
+          <w:b/>
+          <w:bCs/>
+          <w:sz w:val="24"/>
+          <w:szCs w:val="24"/>
+          <w:lang w:val="es-BO"/>
+        </w:rPr>
+        <w:t>Diagrama de Secuencia:</w:t>
+      </w:r>
+      <w:r>
+        <w:rPr>
+          <w:rFonts w:ascii="Times New Roman" w:hAnsi="Times New Roman" w:cs="Times New Roman"/>
+          <w:sz w:val="24"/>
+          <w:szCs w:val="24"/>
+          <w:lang w:val="es-BO"/>
+        </w:rPr>
+        <w:t xml:space="preserve"> Puede ayudar a visualizar y comprender la interacción entre los objetos y las clases a lo largo del tiempo, lo que es útil para modelar el flujo de trabajo en XP.</w:t>
       </w:r>
     </w:p>
     <w:p>
@@ -6856,11 +6942,22 @@
       <w:r>
         <w:rPr>
           <w:rFonts w:ascii="Times New Roman" w:hAnsi="Times New Roman" w:cs="Times New Roman"/>
-          <w:sz w:val="24"/>
-          <w:szCs w:val="24"/>
-          <w:lang w:val="es-BO"/>
-        </w:rPr>
-        <w:t>Diagrama de Actividad: Puede ser útil para modelar los flujos de trabajo y las actividades dentro del sistema, especialmente en situaciones donde se busca destacar los procesos y las interacciones.</w:t>
+          <w:b/>
+          <w:bCs/>
+          <w:sz w:val="24"/>
+          <w:szCs w:val="24"/>
+          <w:lang w:val="es-BO"/>
+        </w:rPr>
+        <w:t>Diagrama de Actividad:</w:t>
+      </w:r>
+      <w:r>
+        <w:rPr>
+          <w:rFonts w:ascii="Times New Roman" w:hAnsi="Times New Roman" w:cs="Times New Roman"/>
+          <w:sz w:val="24"/>
+          <w:szCs w:val="24"/>
+          <w:lang w:val="es-BO"/>
+        </w:rPr>
+        <w:t xml:space="preserve"> Puede ser útil para modelar los flujos de trabajo y las actividades dentro del sistema, especialmente en situaciones donde se busca destacar los procesos y las interacciones.</w:t>
       </w:r>
     </w:p>
     <w:p>
@@ -6951,11 +7048,22 @@
       <w:r>
         <w:rPr>
           <w:rFonts w:ascii="Times New Roman" w:hAnsi="Times New Roman" w:cs="Times New Roman"/>
-          <w:sz w:val="24"/>
-          <w:szCs w:val="24"/>
-          <w:lang w:val="es-BO"/>
-        </w:rPr>
-        <w:t>Diagramas de caso de uso: Los diagramas de casos de uso pueden ayudar a clarificar y visualizar los requisitos del sistema desde la perspectiva del usuario. Esto facilita la comprensión de las funcionalidades clave que deben ser implementadas.</w:t>
+          <w:b/>
+          <w:bCs/>
+          <w:sz w:val="24"/>
+          <w:szCs w:val="24"/>
+          <w:lang w:val="es-BO"/>
+        </w:rPr>
+        <w:t>Diagramas de caso de uso:</w:t>
+      </w:r>
+      <w:r>
+        <w:rPr>
+          <w:rFonts w:ascii="Times New Roman" w:hAnsi="Times New Roman" w:cs="Times New Roman"/>
+          <w:sz w:val="24"/>
+          <w:szCs w:val="24"/>
+          <w:lang w:val="es-BO"/>
+        </w:rPr>
+        <w:t xml:space="preserve"> Los diagramas de casos de uso pueden ayudar a clarificar y visualizar los requisitos del sistema desde la perspectiva del usuario. Esto facilita la comprensión de las funcionalidades clave que deben ser implementadas.</w:t>
       </w:r>
     </w:p>
     <w:p>
@@ -7051,27 +7159,7 @@
           <w:szCs w:val="24"/>
           <w:lang w:val="es-BO"/>
         </w:rPr>
-        <w:t xml:space="preserve">Es importante destacar </w:t>
-      </w:r>
-      <w:proofErr w:type="gramStart"/>
-      <w:r>
-        <w:rPr>
-          <w:rFonts w:ascii="Times New Roman" w:hAnsi="Times New Roman" w:cs="Times New Roman"/>
-          <w:sz w:val="24"/>
-          <w:szCs w:val="24"/>
-          <w:lang w:val="es-BO"/>
-        </w:rPr>
-        <w:t>que</w:t>
-      </w:r>
-      <w:proofErr w:type="gramEnd"/>
-      <w:r>
-        <w:rPr>
-          <w:rFonts w:ascii="Times New Roman" w:hAnsi="Times New Roman" w:cs="Times New Roman"/>
-          <w:sz w:val="24"/>
-          <w:szCs w:val="24"/>
-          <w:lang w:val="es-BO"/>
-        </w:rPr>
-        <w:t xml:space="preserve"> en XP, la documentación y los diagramas tienden a ser ligeros y se utilizan de manera pragmática según las necesidades del equipo. La comunicación cara a cara y la simplicidad son valores clave en XP, por lo que la elección de utilizar diagramas UML dependerá de la preferencia y necesidades específicas del equipo de desarrollo.</w:t>
+        <w:t>Es importante destacar que en XP, la documentación y los diagramas tienden a ser ligeros y se utilizan de manera pragmática según las necesidades del equipo. La comunicación cara a cara y la simplicidad son valores clave en XP, por lo que la elección de utilizar diagramas UML dependerá de la preferencia y necesidades específicas del equipo de desarrollo.</w:t>
       </w:r>
     </w:p>
     <w:p>
@@ -7126,119 +7214,127 @@
           <w:szCs w:val="24"/>
           <w:lang w:val="es-BO"/>
         </w:rPr>
-        <w:t xml:space="preserve">Los dominios de problemas con requisitos cambiantes impulsaron el desarrollo de la Programación Extrema (XP). </w:t>
-      </w:r>
-      <w:r>
-        <w:rPr>
-          <w:rFonts w:ascii="Times New Roman" w:hAnsi="Times New Roman" w:cs="Times New Roman"/>
-          <w:sz w:val="24"/>
-          <w:szCs w:val="24"/>
-          <w:lang w:val="es-BO"/>
-        </w:rPr>
-        <w:t>Los</w:t>
-      </w:r>
-      <w:r>
-        <w:rPr>
-          <w:rFonts w:ascii="Times New Roman" w:hAnsi="Times New Roman" w:cs="Times New Roman"/>
-          <w:sz w:val="24"/>
-          <w:szCs w:val="24"/>
-          <w:lang w:val="es-BO"/>
-        </w:rPr>
-        <w:t xml:space="preserve"> clientes pueden no estar seguros de lo que el sistema debería lograr. Es posible que tenga un sistema cuyo funcionamiento se espera que cambie con regularidad. La única constante en muchos entornos de software es el cambio dinámico de requisitos. En este punto, XP prevalecerá mientras que otros enfoques fallan. También hay otras situaciones en las que necesitamos utilizar </w:t>
-      </w:r>
-      <w:r>
-        <w:rPr>
-          <w:rFonts w:ascii="Times New Roman" w:hAnsi="Times New Roman" w:cs="Times New Roman"/>
-          <w:sz w:val="24"/>
-          <w:szCs w:val="24"/>
-          <w:lang w:val="es-BO"/>
-        </w:rPr>
-        <w:t>metodología XP</w:t>
-      </w:r>
-      <w:r>
-        <w:rPr>
-          <w:rFonts w:ascii="Times New Roman" w:hAnsi="Times New Roman" w:cs="Times New Roman"/>
-          <w:sz w:val="24"/>
-          <w:szCs w:val="24"/>
-          <w:lang w:val="es-BO"/>
-        </w:rPr>
-        <w:t>. Algunas de ellas son:</w:t>
-      </w:r>
-    </w:p>
-    <w:p>
-      <w:pPr>
-        <w:rPr>
-          <w:rFonts w:ascii="Times New Roman" w:hAnsi="Times New Roman" w:cs="Times New Roman"/>
-          <w:sz w:val="24"/>
-          <w:szCs w:val="24"/>
-          <w:lang w:val="es-BO"/>
-        </w:rPr>
-      </w:pPr>
-      <w:r>
-        <w:rPr>
-          <w:rFonts w:ascii="Times New Roman" w:hAnsi="Times New Roman" w:cs="Times New Roman"/>
-          <w:sz w:val="24"/>
-          <w:szCs w:val="24"/>
-          <w:lang w:val="es-BO"/>
-        </w:rPr>
-        <w:t>Proyectos Arriesgados: Las prácticas de XP fueron desarrolladas para abordar los problemas asociados con el riesgo del proyecto y aumentar la probabilidad de éxito.</w:t>
-      </w:r>
-    </w:p>
-    <w:p>
-      <w:pPr>
-        <w:rPr>
-          <w:rFonts w:ascii="Times New Roman" w:hAnsi="Times New Roman" w:cs="Times New Roman"/>
-          <w:sz w:val="24"/>
-          <w:szCs w:val="24"/>
-          <w:lang w:val="es-BO"/>
-        </w:rPr>
-      </w:pPr>
-      <w:r>
-        <w:rPr>
-          <w:rFonts w:ascii="Times New Roman" w:hAnsi="Times New Roman" w:cs="Times New Roman"/>
-          <w:sz w:val="24"/>
-          <w:szCs w:val="24"/>
-          <w:lang w:val="es-BO"/>
-        </w:rPr>
-        <w:t>Equipos Pequeños: XP está diseñado para equipos de programación de pocas personas. Deberíamos señalar que los equipos pequeños de programadores de XP pueden ser más productivos que los grandes que son más eficientes y requieren menos tiempo para realizar reuniones y sesiones de lluvia de ideas.</w:t>
-      </w:r>
-    </w:p>
-    <w:p>
-      <w:pPr>
-        <w:rPr>
-          <w:rFonts w:ascii="Times New Roman" w:hAnsi="Times New Roman" w:cs="Times New Roman"/>
-          <w:sz w:val="24"/>
-          <w:szCs w:val="24"/>
-          <w:lang w:val="es-BO"/>
-        </w:rPr>
-      </w:pPr>
-      <w:r>
-        <w:rPr>
-          <w:rFonts w:ascii="Times New Roman" w:hAnsi="Times New Roman" w:cs="Times New Roman"/>
-          <w:sz w:val="24"/>
-          <w:szCs w:val="24"/>
-          <w:lang w:val="es-BO"/>
-        </w:rPr>
-        <w:t>Pruebas Automatizadas: Debe ser capaz de desarrollar pruebas automáticas unitarias y funcionales, lo cual es otro requisito.</w:t>
-      </w:r>
-    </w:p>
-    <w:p>
-      <w:pPr>
-        <w:rPr>
-          <w:rFonts w:ascii="Times New Roman" w:hAnsi="Times New Roman" w:cs="Times New Roman"/>
-          <w:sz w:val="24"/>
-          <w:szCs w:val="24"/>
-          <w:lang w:val="es-BO"/>
-        </w:rPr>
-      </w:pPr>
-      <w:r>
-        <w:rPr>
-          <w:rFonts w:ascii="Times New Roman" w:hAnsi="Times New Roman" w:cs="Times New Roman"/>
-          <w:sz w:val="24"/>
-          <w:szCs w:val="24"/>
-          <w:lang w:val="es-BO"/>
-        </w:rPr>
-        <w:t>Aceptación de Nuevas Culturas y Conocimientos: XP difiere de los métodos convencionales de desarrollo de software porque algunas de sus prácticas pueden no ser inmediatamente evidentes. Por lo tanto, su empresa y los miembros del equipo deben estar preparados para aceptar el cambio.</w:t>
+        <w:t>Los dominios de problemas con requisitos cambiantes impulsaron el desarrollo de la Programación Extrema (XP). Los clientes pueden no estar seguros de lo que el sistema debería lograr. Es posible que tenga un sistema cuyo funcionamiento se espera que cambie con regularidad. La única constante en muchos entornos de software es el cambio dinámico de requisitos. En este punto, XP prevalecerá mientras que otros enfoques fallan. También hay otras situaciones en las que necesitamos utilizar metodología XP. Algunas de ellas son:</w:t>
+      </w:r>
+    </w:p>
+    <w:p>
+      <w:pPr>
+        <w:rPr>
+          <w:rFonts w:ascii="Times New Roman" w:hAnsi="Times New Roman" w:cs="Times New Roman"/>
+          <w:sz w:val="24"/>
+          <w:szCs w:val="24"/>
+          <w:lang w:val="es-BO"/>
+        </w:rPr>
+      </w:pPr>
+      <w:r>
+        <w:rPr>
+          <w:rFonts w:ascii="Times New Roman" w:hAnsi="Times New Roman" w:cs="Times New Roman"/>
+          <w:b/>
+          <w:bCs/>
+          <w:sz w:val="24"/>
+          <w:szCs w:val="24"/>
+          <w:lang w:val="es-BO"/>
+        </w:rPr>
+        <w:t>Proyectos Arriesgados:</w:t>
+      </w:r>
+      <w:r>
+        <w:rPr>
+          <w:rFonts w:ascii="Times New Roman" w:hAnsi="Times New Roman" w:cs="Times New Roman"/>
+          <w:sz w:val="24"/>
+          <w:szCs w:val="24"/>
+          <w:lang w:val="es-BO"/>
+        </w:rPr>
+        <w:t xml:space="preserve"> Las prácticas de XP fueron desarrolladas para abordar los problemas asociados con el riesgo del proyecto y aumentar la probabilidad de éxito.</w:t>
+      </w:r>
+    </w:p>
+    <w:p>
+      <w:pPr>
+        <w:rPr>
+          <w:rFonts w:ascii="Times New Roman" w:hAnsi="Times New Roman" w:cs="Times New Roman"/>
+          <w:sz w:val="24"/>
+          <w:szCs w:val="24"/>
+          <w:lang w:val="es-BO"/>
+        </w:rPr>
+      </w:pPr>
+      <w:r>
+        <w:rPr>
+          <w:rFonts w:ascii="Times New Roman" w:hAnsi="Times New Roman" w:cs="Times New Roman"/>
+          <w:b/>
+          <w:bCs/>
+          <w:sz w:val="24"/>
+          <w:szCs w:val="24"/>
+          <w:lang w:val="es-BO"/>
+        </w:rPr>
+        <w:t>Equipos Pequeños:</w:t>
+      </w:r>
+      <w:r>
+        <w:rPr>
+          <w:rFonts w:ascii="Times New Roman" w:hAnsi="Times New Roman" w:cs="Times New Roman"/>
+          <w:sz w:val="24"/>
+          <w:szCs w:val="24"/>
+          <w:lang w:val="es-BO"/>
+        </w:rPr>
+        <w:t xml:space="preserve"> XP está diseñado para equipos de programación de pocas personas. Deberíamos señalar que los equipos pequeños de programadores de XP pueden ser más productivos que los grandes que son más eficientes y requieren menos tiempo para realizar reuniones y sesiones de lluvia de ideas.</w:t>
+      </w:r>
+    </w:p>
+    <w:p>
+      <w:pPr>
+        <w:rPr>
+          <w:rFonts w:ascii="Times New Roman" w:hAnsi="Times New Roman" w:cs="Times New Roman"/>
+          <w:sz w:val="24"/>
+          <w:szCs w:val="24"/>
+          <w:lang w:val="es-BO"/>
+        </w:rPr>
+      </w:pPr>
+      <w:r>
+        <w:rPr>
+          <w:rFonts w:ascii="Times New Roman" w:hAnsi="Times New Roman" w:cs="Times New Roman"/>
+          <w:b/>
+          <w:bCs/>
+          <w:sz w:val="24"/>
+          <w:szCs w:val="24"/>
+          <w:lang w:val="es-BO"/>
+        </w:rPr>
+        <w:t>Pruebas Automatizadas:</w:t>
+      </w:r>
+      <w:r>
+        <w:rPr>
+          <w:rFonts w:ascii="Times New Roman" w:hAnsi="Times New Roman" w:cs="Times New Roman"/>
+          <w:sz w:val="24"/>
+          <w:szCs w:val="24"/>
+          <w:lang w:val="es-BO"/>
+        </w:rPr>
+        <w:t xml:space="preserve"> Debe ser capaz de desarrollar pruebas automáticas unitarias y funcionales, lo cual es otro requisito.</w:t>
+      </w:r>
+    </w:p>
+    <w:p>
+      <w:pPr>
+        <w:rPr>
+          <w:rFonts w:ascii="Times New Roman" w:hAnsi="Times New Roman" w:cs="Times New Roman"/>
+          <w:sz w:val="24"/>
+          <w:szCs w:val="24"/>
+          <w:lang w:val="es-BO"/>
+        </w:rPr>
+      </w:pPr>
+      <w:r>
+        <w:rPr>
+          <w:rFonts w:ascii="Times New Roman" w:hAnsi="Times New Roman" w:cs="Times New Roman"/>
+          <w:b/>
+          <w:bCs/>
+          <w:sz w:val="24"/>
+          <w:szCs w:val="24"/>
+          <w:lang w:val="es-BO"/>
+        </w:rPr>
+        <w:t>Aceptación de Nuevas Culturas y Conocimientos</w:t>
+      </w:r>
+      <w:r>
+        <w:rPr>
+          <w:rFonts w:ascii="Times New Roman" w:hAnsi="Times New Roman" w:cs="Times New Roman"/>
+          <w:sz w:val="24"/>
+          <w:szCs w:val="24"/>
+          <w:lang w:val="es-BO"/>
+        </w:rPr>
+        <w:t>: XP difiere de los métodos convencionales de desarrollo de software porque algunas de sus prácticas pueden no ser inmediatamente evidentes. Por lo tanto, su empresa y los miembros del equipo deben estar preparados para aceptar el cambio.</w:t>
       </w:r>
     </w:p>
     <w:p>
@@ -7266,7 +7362,15 @@
           <w:szCs w:val="24"/>
           <w:lang w:val="es-BO"/>
         </w:rPr>
-        <w:t>Pros y Contras de la Programación Extrema</w:t>
+        <w:t>Ventajas y desventajas</w:t>
+      </w:r>
+      <w:r>
+        <w:rPr>
+          <w:rFonts w:cs="Times New Roman"/>
+          <w:szCs w:val="24"/>
+          <w:lang w:val="es-BO"/>
+        </w:rPr>
+        <w:t xml:space="preserve"> de la Programación Extrema</w:t>
       </w:r>
     </w:p>
     <w:p>
@@ -7891,67 +7995,64 @@
           <w:szCs w:val="24"/>
           <w:lang w:val="es-BO"/>
         </w:rPr>
-        <w:t xml:space="preserve">Uno de los ejemplos más </w:t>
-      </w:r>
-      <w:r>
-        <w:rPr>
-          <w:rFonts w:ascii="Times New Roman" w:hAnsi="Times New Roman" w:cs="Times New Roman"/>
-          <w:sz w:val="24"/>
-          <w:szCs w:val="24"/>
-          <w:lang w:val="es-BO"/>
-        </w:rPr>
-        <w:t>destacados</w:t>
-      </w:r>
-      <w:r>
-        <w:rPr>
-          <w:rFonts w:ascii="Times New Roman" w:hAnsi="Times New Roman" w:cs="Times New Roman"/>
-          <w:sz w:val="24"/>
-          <w:szCs w:val="24"/>
-          <w:lang w:val="es-BO"/>
-        </w:rPr>
-        <w:t xml:space="preserve"> de</w:t>
-      </w:r>
-      <w:r>
-        <w:rPr>
-          <w:rFonts w:ascii="Times New Roman" w:hAnsi="Times New Roman" w:cs="Times New Roman"/>
-          <w:sz w:val="24"/>
-          <w:szCs w:val="24"/>
-          <w:lang w:val="es-BO"/>
-        </w:rPr>
-        <w:t xml:space="preserve"> desarrollo con</w:t>
-      </w:r>
-      <w:r>
-        <w:rPr>
-          <w:rFonts w:ascii="Times New Roman" w:hAnsi="Times New Roman" w:cs="Times New Roman"/>
-          <w:sz w:val="24"/>
-          <w:szCs w:val="24"/>
-          <w:lang w:val="es-BO"/>
-        </w:rPr>
-        <w:t xml:space="preserve"> programación extrema es el motor de búsqueda de Google.</w:t>
-      </w:r>
-    </w:p>
-    <w:p>
-      <w:pPr>
-        <w:rPr>
-          <w:rFonts w:ascii="Times New Roman" w:hAnsi="Times New Roman" w:cs="Times New Roman"/>
-          <w:sz w:val="24"/>
-          <w:szCs w:val="24"/>
-          <w:lang w:val="es-BO"/>
-        </w:rPr>
-      </w:pPr>
-      <w:r>
-        <w:rPr>
-          <w:rFonts w:ascii="Times New Roman" w:hAnsi="Times New Roman" w:cs="Times New Roman"/>
-          <w:sz w:val="24"/>
-          <w:szCs w:val="24"/>
-          <w:lang w:val="es-BO"/>
-        </w:rPr>
-        <w:t xml:space="preserve">Amazon desarrolló Amazon Web </w:t>
+        <w:t xml:space="preserve">Uno de los ejemplos más destacados de desarrollo con programación extrema es el motor de búsqueda de </w:t>
+      </w:r>
+      <w:r>
+        <w:rPr>
+          <w:rFonts w:ascii="Times New Roman" w:hAnsi="Times New Roman" w:cs="Times New Roman"/>
+          <w:b/>
+          <w:bCs/>
+          <w:sz w:val="24"/>
+          <w:szCs w:val="24"/>
+          <w:lang w:val="es-BO"/>
+        </w:rPr>
+        <w:t>Google</w:t>
+      </w:r>
+      <w:r>
+        <w:rPr>
+          <w:rFonts w:ascii="Times New Roman" w:hAnsi="Times New Roman" w:cs="Times New Roman"/>
+          <w:sz w:val="24"/>
+          <w:szCs w:val="24"/>
+          <w:lang w:val="es-BO"/>
+        </w:rPr>
+        <w:t>.</w:t>
+      </w:r>
+    </w:p>
+    <w:p>
+      <w:pPr>
+        <w:rPr>
+          <w:rFonts w:ascii="Times New Roman" w:hAnsi="Times New Roman" w:cs="Times New Roman"/>
+          <w:sz w:val="24"/>
+          <w:szCs w:val="24"/>
+          <w:lang w:val="es-BO"/>
+        </w:rPr>
+      </w:pPr>
+      <w:r>
+        <w:rPr>
+          <w:rFonts w:ascii="Times New Roman" w:hAnsi="Times New Roman" w:cs="Times New Roman"/>
+          <w:sz w:val="24"/>
+          <w:szCs w:val="24"/>
+          <w:lang w:val="es-BO"/>
+        </w:rPr>
+        <w:t xml:space="preserve">Amazon desarrolló </w:t>
+      </w:r>
+      <w:r>
+        <w:rPr>
+          <w:rFonts w:ascii="Times New Roman" w:hAnsi="Times New Roman" w:cs="Times New Roman"/>
+          <w:b/>
+          <w:bCs/>
+          <w:sz w:val="24"/>
+          <w:szCs w:val="24"/>
+          <w:lang w:val="es-BO"/>
+        </w:rPr>
+        <w:t xml:space="preserve">Amazon Web </w:t>
       </w:r>
       <w:proofErr w:type="spellStart"/>
       <w:r>
         <w:rPr>
           <w:rFonts w:ascii="Times New Roman" w:hAnsi="Times New Roman" w:cs="Times New Roman"/>
+          <w:b/>
+          <w:bCs/>
           <w:sz w:val="24"/>
           <w:szCs w:val="24"/>
           <w:lang w:val="es-BO"/>
@@ -7981,30 +8082,52 @@
       <w:r>
         <w:rPr>
           <w:rFonts w:ascii="Times New Roman" w:hAnsi="Times New Roman" w:cs="Times New Roman"/>
-          <w:sz w:val="24"/>
-          <w:szCs w:val="24"/>
-          <w:lang w:val="es-BO"/>
-        </w:rPr>
-        <w:t>Airbnb es otro ejemplo real de una organización que utiliza la programación extrema para construir su negocio. Utilizan esta metodología para ofrecer productos y servicios de alta calidad a gran escala.</w:t>
-      </w:r>
-    </w:p>
-    <w:p>
-      <w:pPr>
-        <w:rPr>
-          <w:rFonts w:ascii="Times New Roman" w:hAnsi="Times New Roman" w:cs="Times New Roman"/>
-          <w:sz w:val="24"/>
-          <w:szCs w:val="24"/>
-          <w:lang w:val="es-BO"/>
-        </w:rPr>
-      </w:pPr>
-      <w:r>
-        <w:rPr>
-          <w:rFonts w:ascii="Times New Roman" w:hAnsi="Times New Roman" w:cs="Times New Roman"/>
-          <w:sz w:val="24"/>
-          <w:szCs w:val="24"/>
-          <w:lang w:val="es-BO"/>
-        </w:rPr>
-        <w:t>Facebook, Google, Twitter y Microsoft son todos ejemplos reales de programación extrema y la han utilizado con éxito para hacer crecer sus negocios.</w:t>
+          <w:b/>
+          <w:bCs/>
+          <w:sz w:val="24"/>
+          <w:szCs w:val="24"/>
+          <w:lang w:val="es-BO"/>
+        </w:rPr>
+        <w:t>Airbnb</w:t>
+      </w:r>
+      <w:r>
+        <w:rPr>
+          <w:rFonts w:ascii="Times New Roman" w:hAnsi="Times New Roman" w:cs="Times New Roman"/>
+          <w:sz w:val="24"/>
+          <w:szCs w:val="24"/>
+          <w:lang w:val="es-BO"/>
+        </w:rPr>
+        <w:t xml:space="preserve"> es otro ejemplo real de una organización que utiliza la programación extrema para construir su negocio. Utilizan esta metodología para ofrecer productos y servicios de alta calidad a gran escala.</w:t>
+      </w:r>
+    </w:p>
+    <w:p>
+      <w:pPr>
+        <w:rPr>
+          <w:rFonts w:ascii="Times New Roman" w:hAnsi="Times New Roman" w:cs="Times New Roman"/>
+          <w:sz w:val="24"/>
+          <w:szCs w:val="24"/>
+          <w:lang w:val="es-BO"/>
+        </w:rPr>
+      </w:pPr>
+      <w:r>
+        <w:rPr>
+          <w:rFonts w:ascii="Times New Roman" w:hAnsi="Times New Roman" w:cs="Times New Roman"/>
+          <w:b/>
+          <w:bCs/>
+          <w:sz w:val="24"/>
+          <w:szCs w:val="24"/>
+          <w:lang w:val="es-BO"/>
+        </w:rPr>
+        <w:t>Facebook, Google, Twitter y Microsoft</w:t>
+      </w:r>
+      <w:r>
+        <w:rPr>
+          <w:rFonts w:ascii="Times New Roman" w:hAnsi="Times New Roman" w:cs="Times New Roman"/>
+          <w:sz w:val="24"/>
+          <w:szCs w:val="24"/>
+          <w:lang w:val="es-BO"/>
+        </w:rPr>
+        <w:t xml:space="preserve"> son todos ejemplos reales de programación extrema y la han utilizado con éxito para hacer crecer sus negocios.</w:t>
       </w:r>
     </w:p>
     <w:p>
@@ -8201,6 +8324,7 @@
           <w:rFonts w:ascii="Times New Roman" w:hAnsi="Times New Roman" w:cs="Times New Roman"/>
           <w:sz w:val="24"/>
           <w:szCs w:val="24"/>
+          <w:lang w:val="es-BO"/>
         </w:rPr>
       </w:pPr>
       <w:r>
@@ -8344,7 +8468,7 @@
 </file>
 
 <file path=word/numbering.xml><?xml version="1.0" encoding="utf-8"?>
-<w:numbering xmlns:wpc="http://schemas.microsoft.com/office/word/2010/wordprocessingCanvas" xmlns:cx="http://schemas.microsoft.com/office/drawing/2014/chartex" xmlns:cx1="http://schemas.microsoft.com/office/drawing/2015/9/8/chartex" xmlns:cx2="http://schemas.microsoft.com/office/drawing/2015/10/21/chartex" xmlns:cx3="http://schemas.microsoft.com/office/drawing/2016/5/9/chartex" xmlns:cx4="http://schemas.microsoft.com/office/drawing/2016/5/10/chartex" xmlns:cx5="http://schemas.microsoft.com/office/drawing/2016/5/11/chartex" xmlns:cx6="http://schemas.microsoft.com/office/drawing/2016/5/12/chartex" xmlns:cx7="http://schemas.microsoft.com/office/drawing/2016/5/13/chartex" xmlns:cx8="http://schemas.microsoft.com/office/drawing/2016/5/14/chartex" xmlns:mc="http://schemas.openxmlformats.org/markup-compatibility/2006" xmlns:aink="http://schemas.microsoft.com/office/drawing/2016/ink" xmlns:am3d="http://schemas.microsoft.com/office/drawing/2017/model3d" xmlns:o="urn:schemas-microsoft-com:office:office" xmlns:oel="http://schemas.microsoft.com/office/2019/extlst" xmlns:r="http://schemas.openxmlformats.org/officeDocument/2006/relationships" xmlns:m="http://schemas.openxmlformats.org/officeDocument/2006/math" xmlns:v="urn:schemas-microsoft-com:vml" xmlns:wp14="http://schemas.microsoft.com/office/word/2010/wordprocessingDrawing" xmlns:wp="http://schemas.openxmlformats.org/drawingml/2006/wordprocessingDrawing" xmlns:w10="urn:schemas-microsoft-com:office:word" xmlns:w="http://schemas.openxmlformats.org/wordprocessingml/2006/main" xmlns:w14="http://schemas.microsoft.com/office/word/2010/wordml" xmlns:w15="http://schemas.microsoft.com/office/word/2012/wordml" xmlns:w16cex="http://schemas.microsoft.com/office/word/2018/wordml/cex" xmlns:w16cid="http://schemas.microsoft.com/office/word/2016/wordml/cid" xmlns:w16="http://schemas.microsoft.com/office/word/2018/wordml" xmlns:w16sdtdh="http://schemas.microsoft.com/office/word/2020/wordml/sdtdatahash" xmlns:w16se="http://schemas.microsoft.com/office/word/2015/wordml/symex" xmlns:wpg="http://schemas.microsoft.com/office/word/2010/wordprocessingGroup" xmlns:wpi="http://schemas.microsoft.com/office/word/2010/wordprocessingInk" xmlns:wne="http://schemas.microsoft.com/office/word/2006/wordml" xmlns:wps="http://schemas.microsoft.com/office/word/2010/wordprocessingShape" mc:Ignorable="w14 w15 w16se w16cid w16 w16cex w16sdtdh wp14">
+<w:numbering xmlns:wpc="http://schemas.microsoft.com/office/word/2010/wordprocessingCanvas" xmlns:cx="http://schemas.microsoft.com/office/drawing/2014/chartex" xmlns:cx1="http://schemas.microsoft.com/office/drawing/2015/9/8/chartex" xmlns:cx2="http://schemas.microsoft.com/office/drawing/2015/10/21/chartex" xmlns:cx3="http://schemas.microsoft.com/office/drawing/2016/5/9/chartex" xmlns:cx4="http://schemas.microsoft.com/office/drawing/2016/5/10/chartex" xmlns:cx5="http://schemas.microsoft.com/office/drawing/2016/5/11/chartex" xmlns:cx6="http://schemas.microsoft.com/office/drawing/2016/5/12/chartex" xmlns:cx7="http://schemas.microsoft.com/office/drawing/2016/5/13/chartex" xmlns:cx8="http://schemas.microsoft.com/office/drawing/2016/5/14/chartex" xmlns:mc="http://schemas.openxmlformats.org/markup-compatibility/2006" xmlns:aink="http://schemas.microsoft.com/office/drawing/2016/ink" xmlns:am3d="http://schemas.microsoft.com/office/drawing/2017/model3d" xmlns:o="urn:schemas-microsoft-com:office:office" xmlns:r="http://schemas.openxmlformats.org/officeDocument/2006/relationships" xmlns:m="http://schemas.openxmlformats.org/officeDocument/2006/math" xmlns:v="urn:schemas-microsoft-com:vml" xmlns:wp14="http://schemas.microsoft.com/office/word/2010/wordprocessingDrawing" xmlns:wp="http://schemas.openxmlformats.org/drawingml/2006/wordprocessingDrawing" xmlns:w10="urn:schemas-microsoft-com:office:word" xmlns:w="http://schemas.openxmlformats.org/wordprocessingml/2006/main" xmlns:w14="http://schemas.microsoft.com/office/word/2010/wordml" xmlns:w15="http://schemas.microsoft.com/office/word/2012/wordml" xmlns:w16cex="http://schemas.microsoft.com/office/word/2018/wordml/cex" xmlns:w16cid="http://schemas.microsoft.com/office/word/2016/wordml/cid" xmlns:w16="http://schemas.microsoft.com/office/word/2018/wordml" xmlns:w16sdtdh="http://schemas.microsoft.com/office/word/2020/wordml/sdtdatahash" xmlns:w16se="http://schemas.microsoft.com/office/word/2015/wordml/symex" xmlns:wpg="http://schemas.microsoft.com/office/word/2010/wordprocessingGroup" xmlns:wpi="http://schemas.microsoft.com/office/word/2010/wordprocessingInk" xmlns:wne="http://schemas.microsoft.com/office/word/2006/wordml" xmlns:wps="http://schemas.microsoft.com/office/word/2010/wordprocessingShape" mc:Ignorable="w14 w15 w16se w16cid w16 w16cex w16sdtdh wp14">
   <w:abstractNum w:abstractNumId="0" w15:restartNumberingAfterBreak="0">
     <w:nsid w:val="15F76164"/>
     <w:multiLevelType w:val="hybridMultilevel"/>
@@ -9473,34 +9597,34 @@
       </w:rPr>
     </w:lvl>
   </w:abstractNum>
-  <w:num w:numId="1" w16cid:durableId="95757991">
+  <w:num w:numId="1">
     <w:abstractNumId w:val="0"/>
   </w:num>
-  <w:num w:numId="2" w16cid:durableId="2136830161">
+  <w:num w:numId="2">
     <w:abstractNumId w:val="2"/>
   </w:num>
-  <w:num w:numId="3" w16cid:durableId="1245068243">
+  <w:num w:numId="3">
     <w:abstractNumId w:val="1"/>
   </w:num>
-  <w:num w:numId="4" w16cid:durableId="2081320259">
+  <w:num w:numId="4">
     <w:abstractNumId w:val="5"/>
   </w:num>
-  <w:num w:numId="5" w16cid:durableId="1520311016">
+  <w:num w:numId="5">
     <w:abstractNumId w:val="4"/>
   </w:num>
-  <w:num w:numId="6" w16cid:durableId="680353997">
+  <w:num w:numId="6">
     <w:abstractNumId w:val="3"/>
   </w:num>
-  <w:num w:numId="7" w16cid:durableId="1221940319">
+  <w:num w:numId="7">
     <w:abstractNumId w:val="7"/>
   </w:num>
-  <w:num w:numId="8" w16cid:durableId="1668826276">
+  <w:num w:numId="8">
     <w:abstractNumId w:val="6"/>
   </w:num>
-  <w:num w:numId="9" w16cid:durableId="1057707643">
+  <w:num w:numId="9">
     <w:abstractNumId w:val="9"/>
   </w:num>
-  <w:num w:numId="10" w16cid:durableId="165680215">
+  <w:num w:numId="10">
     <w:abstractNumId w:val="8"/>
   </w:num>
 </w:numbering>
@@ -9957,6 +10081,7 @@
   <w:style w:type="character" w:default="1" w:styleId="Fuentedeprrafopredeter">
     <w:name w:val="Default Paragraph Font"/>
     <w:uiPriority w:val="1"/>
+    <w:semiHidden/>
     <w:unhideWhenUsed/>
   </w:style>
   <w:style w:type="table" w:default="1" w:styleId="Tablanormal">

</xml_diff>